<commit_message>
Add SUT Modify STP
</commit_message>
<xml_diff>
--- a/Document/SUT.docx
+++ b/Document/SUT.docx
@@ -1120,7 +1120,7 @@
         <w:ind w:leftChars="0"/>
         <w:contextualSpacing/>
         <w:rPr>
-          <w:rFonts w:ascii="Times New Roman" w:eastAsia="標楷體" w:hAnsi="Times New Roman"/>
+          <w:rFonts w:hint="eastAsia"/>
         </w:rPr>
       </w:pPr>
       <w:r>
@@ -1128,161 +1128,546 @@
           <w:rFonts w:ascii="Times New Roman" w:eastAsia="標楷體" w:hAnsi="Times New Roman" w:hint="eastAsia"/>
         </w:rPr>
         <w:t>搜尋</w:t>
+      </w:r>
+    </w:p>
+    <w:p/>
+    <w:tbl>
+      <w:tblPr>
+        <w:tblStyle w:val="a7"/>
+        <w:tblpPr w:leftFromText="180" w:rightFromText="180" w:vertAnchor="page" w:horzAnchor="margin" w:tblpY="7201"/>
+        <w:tblW w:w="0" w:type="auto"/>
+        <w:tblLook w:val="04A0" w:firstRow="1" w:lastRow="0" w:firstColumn="1" w:lastColumn="0" w:noHBand="0" w:noVBand="1"/>
+      </w:tblPr>
+      <w:tblGrid>
+        <w:gridCol w:w="4148"/>
+        <w:gridCol w:w="4148"/>
+      </w:tblGrid>
+      <w:tr>
+        <w:tc>
+          <w:tcPr>
+            <w:tcW w:w="4148" w:type="dxa"/>
+            <w:tcBorders>
+              <w:top w:val="single" w:sz="4" w:space="0" w:color="auto"/>
+              <w:left w:val="single" w:sz="4" w:space="0" w:color="auto"/>
+              <w:bottom w:val="single" w:sz="4" w:space="0" w:color="auto"/>
+              <w:right w:val="single" w:sz="4" w:space="0" w:color="auto"/>
+            </w:tcBorders>
+            <w:shd w:val="clear" w:color="auto" w:fill="D9D9D9" w:themeFill="background1" w:themeFillShade="D9"/>
+            <w:hideMark/>
+          </w:tcPr>
+          <w:p>
+            <w:r>
+              <w:t>Feature</w:t>
+            </w:r>
+          </w:p>
+        </w:tc>
+        <w:tc>
+          <w:tcPr>
+            <w:tcW w:w="4148" w:type="dxa"/>
+            <w:tcBorders>
+              <w:top w:val="single" w:sz="4" w:space="0" w:color="auto"/>
+              <w:left w:val="single" w:sz="4" w:space="0" w:color="auto"/>
+              <w:bottom w:val="single" w:sz="4" w:space="0" w:color="auto"/>
+              <w:right w:val="single" w:sz="4" w:space="0" w:color="auto"/>
+            </w:tcBorders>
+            <w:shd w:val="clear" w:color="auto" w:fill="D9D9D9" w:themeFill="background1" w:themeFillShade="D9"/>
+            <w:hideMark/>
+          </w:tcPr>
+          <w:p>
+            <w:r>
+              <w:t>Priority</w:t>
+            </w:r>
+          </w:p>
+        </w:tc>
+      </w:tr>
+      <w:tr>
+        <w:tc>
+          <w:tcPr>
+            <w:tcW w:w="4148" w:type="dxa"/>
+            <w:tcBorders>
+              <w:top w:val="single" w:sz="4" w:space="0" w:color="auto"/>
+              <w:left w:val="single" w:sz="4" w:space="0" w:color="auto"/>
+              <w:bottom w:val="single" w:sz="4" w:space="0" w:color="auto"/>
+              <w:right w:val="single" w:sz="4" w:space="0" w:color="auto"/>
+            </w:tcBorders>
+            <w:hideMark/>
+          </w:tcPr>
+          <w:p>
+            <w:r>
+              <w:t>Create task</w:t>
+            </w:r>
+          </w:p>
+        </w:tc>
+        <w:tc>
+          <w:tcPr>
+            <w:tcW w:w="4148" w:type="dxa"/>
+            <w:tcBorders>
+              <w:top w:val="single" w:sz="4" w:space="0" w:color="auto"/>
+              <w:left w:val="single" w:sz="4" w:space="0" w:color="auto"/>
+              <w:bottom w:val="single" w:sz="4" w:space="0" w:color="auto"/>
+              <w:right w:val="single" w:sz="4" w:space="0" w:color="auto"/>
+            </w:tcBorders>
+            <w:hideMark/>
+          </w:tcPr>
+          <w:p>
+            <w:r>
+              <w:t>High</w:t>
+            </w:r>
+          </w:p>
+        </w:tc>
+      </w:tr>
+      <w:tr>
+        <w:tc>
+          <w:tcPr>
+            <w:tcW w:w="4148" w:type="dxa"/>
+            <w:tcBorders>
+              <w:top w:val="single" w:sz="4" w:space="0" w:color="auto"/>
+              <w:left w:val="single" w:sz="4" w:space="0" w:color="auto"/>
+              <w:bottom w:val="single" w:sz="4" w:space="0" w:color="auto"/>
+              <w:right w:val="single" w:sz="4" w:space="0" w:color="auto"/>
+            </w:tcBorders>
+            <w:hideMark/>
+          </w:tcPr>
+          <w:p>
+            <w:r>
+              <w:rPr>
+                <w:rFonts w:hint="eastAsia"/>
+              </w:rPr>
+              <w:t>Modify task</w:t>
+            </w:r>
+          </w:p>
+        </w:tc>
+        <w:tc>
+          <w:tcPr>
+            <w:tcW w:w="4148" w:type="dxa"/>
+            <w:tcBorders>
+              <w:top w:val="single" w:sz="4" w:space="0" w:color="auto"/>
+              <w:left w:val="single" w:sz="4" w:space="0" w:color="auto"/>
+              <w:bottom w:val="single" w:sz="4" w:space="0" w:color="auto"/>
+              <w:right w:val="single" w:sz="4" w:space="0" w:color="auto"/>
+            </w:tcBorders>
+            <w:hideMark/>
+          </w:tcPr>
+          <w:p>
+            <w:r>
+              <w:t>High</w:t>
+            </w:r>
+          </w:p>
+        </w:tc>
+      </w:tr>
+      <w:tr>
+        <w:tc>
+          <w:tcPr>
+            <w:tcW w:w="4148" w:type="dxa"/>
+            <w:tcBorders>
+              <w:top w:val="single" w:sz="4" w:space="0" w:color="auto"/>
+              <w:left w:val="single" w:sz="4" w:space="0" w:color="auto"/>
+              <w:bottom w:val="single" w:sz="4" w:space="0" w:color="auto"/>
+              <w:right w:val="single" w:sz="4" w:space="0" w:color="auto"/>
+            </w:tcBorders>
+            <w:hideMark/>
+          </w:tcPr>
+          <w:p>
+            <w:r>
+              <w:t>Delete</w:t>
+            </w:r>
+            <w:r>
+              <w:rPr>
+                <w:rFonts w:hint="eastAsia"/>
+              </w:rPr>
+              <w:t xml:space="preserve"> task</w:t>
+            </w:r>
+          </w:p>
+        </w:tc>
+        <w:tc>
+          <w:tcPr>
+            <w:tcW w:w="4148" w:type="dxa"/>
+            <w:tcBorders>
+              <w:top w:val="single" w:sz="4" w:space="0" w:color="auto"/>
+              <w:left w:val="single" w:sz="4" w:space="0" w:color="auto"/>
+              <w:bottom w:val="single" w:sz="4" w:space="0" w:color="auto"/>
+              <w:right w:val="single" w:sz="4" w:space="0" w:color="auto"/>
+            </w:tcBorders>
+            <w:hideMark/>
+          </w:tcPr>
+          <w:p>
+            <w:r>
+              <w:t>Medium</w:t>
+            </w:r>
+          </w:p>
+        </w:tc>
+      </w:tr>
+      <w:tr>
+        <w:tc>
+          <w:tcPr>
+            <w:tcW w:w="4148" w:type="dxa"/>
+            <w:tcBorders>
+              <w:top w:val="single" w:sz="4" w:space="0" w:color="auto"/>
+              <w:left w:val="single" w:sz="4" w:space="0" w:color="auto"/>
+              <w:bottom w:val="single" w:sz="4" w:space="0" w:color="auto"/>
+              <w:right w:val="single" w:sz="4" w:space="0" w:color="auto"/>
+            </w:tcBorders>
+            <w:hideMark/>
+          </w:tcPr>
+          <w:p>
+            <w:r>
+              <w:t>Create task list</w:t>
+            </w:r>
+          </w:p>
+        </w:tc>
+        <w:tc>
+          <w:tcPr>
+            <w:tcW w:w="4148" w:type="dxa"/>
+            <w:tcBorders>
+              <w:top w:val="single" w:sz="4" w:space="0" w:color="auto"/>
+              <w:left w:val="single" w:sz="4" w:space="0" w:color="auto"/>
+              <w:bottom w:val="single" w:sz="4" w:space="0" w:color="auto"/>
+              <w:right w:val="single" w:sz="4" w:space="0" w:color="auto"/>
+            </w:tcBorders>
+            <w:hideMark/>
+          </w:tcPr>
+          <w:p>
+            <w:r>
+              <w:t>High</w:t>
+            </w:r>
+          </w:p>
+        </w:tc>
+      </w:tr>
+      <w:tr>
+        <w:tc>
+          <w:tcPr>
+            <w:tcW w:w="4148" w:type="dxa"/>
+            <w:tcBorders>
+              <w:top w:val="single" w:sz="4" w:space="0" w:color="auto"/>
+              <w:left w:val="single" w:sz="4" w:space="0" w:color="auto"/>
+              <w:bottom w:val="single" w:sz="4" w:space="0" w:color="auto"/>
+              <w:right w:val="single" w:sz="4" w:space="0" w:color="auto"/>
+            </w:tcBorders>
+            <w:hideMark/>
+          </w:tcPr>
+          <w:p>
+            <w:r>
+              <w:rPr>
+                <w:rFonts w:hint="eastAsia"/>
+              </w:rPr>
+              <w:t>Modify task</w:t>
+            </w:r>
+            <w:r>
+              <w:t xml:space="preserve"> list</w:t>
+            </w:r>
+          </w:p>
+        </w:tc>
+        <w:tc>
+          <w:tcPr>
+            <w:tcW w:w="4148" w:type="dxa"/>
+            <w:tcBorders>
+              <w:top w:val="single" w:sz="4" w:space="0" w:color="auto"/>
+              <w:left w:val="single" w:sz="4" w:space="0" w:color="auto"/>
+              <w:bottom w:val="single" w:sz="4" w:space="0" w:color="auto"/>
+              <w:right w:val="single" w:sz="4" w:space="0" w:color="auto"/>
+            </w:tcBorders>
+            <w:hideMark/>
+          </w:tcPr>
+          <w:p>
+            <w:r>
+              <w:t>High</w:t>
+            </w:r>
+          </w:p>
+        </w:tc>
+      </w:tr>
+      <w:tr>
+        <w:tc>
+          <w:tcPr>
+            <w:tcW w:w="4148" w:type="dxa"/>
+            <w:tcBorders>
+              <w:top w:val="single" w:sz="4" w:space="0" w:color="auto"/>
+              <w:left w:val="single" w:sz="4" w:space="0" w:color="auto"/>
+              <w:bottom w:val="single" w:sz="4" w:space="0" w:color="auto"/>
+              <w:right w:val="single" w:sz="4" w:space="0" w:color="auto"/>
+            </w:tcBorders>
+            <w:hideMark/>
+          </w:tcPr>
+          <w:p>
+            <w:r>
+              <w:t>Delete</w:t>
+            </w:r>
+            <w:r>
+              <w:rPr>
+                <w:rFonts w:hint="eastAsia"/>
+              </w:rPr>
+              <w:t xml:space="preserve"> task</w:t>
+            </w:r>
+            <w:r>
+              <w:t xml:space="preserve"> list</w:t>
+            </w:r>
+          </w:p>
+        </w:tc>
+        <w:tc>
+          <w:tcPr>
+            <w:tcW w:w="4148" w:type="dxa"/>
+            <w:tcBorders>
+              <w:top w:val="single" w:sz="4" w:space="0" w:color="auto"/>
+              <w:left w:val="single" w:sz="4" w:space="0" w:color="auto"/>
+              <w:bottom w:val="single" w:sz="4" w:space="0" w:color="auto"/>
+              <w:right w:val="single" w:sz="4" w:space="0" w:color="auto"/>
+            </w:tcBorders>
+            <w:hideMark/>
+          </w:tcPr>
+          <w:p>
+            <w:r>
+              <w:t>Medium</w:t>
+            </w:r>
+          </w:p>
+        </w:tc>
+      </w:tr>
+      <w:tr>
+        <w:tc>
+          <w:tcPr>
+            <w:tcW w:w="4148" w:type="dxa"/>
+            <w:tcBorders>
+              <w:top w:val="single" w:sz="4" w:space="0" w:color="auto"/>
+              <w:left w:val="single" w:sz="4" w:space="0" w:color="auto"/>
+              <w:bottom w:val="single" w:sz="4" w:space="0" w:color="auto"/>
+              <w:right w:val="single" w:sz="4" w:space="0" w:color="auto"/>
+            </w:tcBorders>
+            <w:hideMark/>
+          </w:tcPr>
+          <w:p>
+            <w:r>
+              <w:t>Search task</w:t>
+            </w:r>
+          </w:p>
+        </w:tc>
+        <w:tc>
+          <w:tcPr>
+            <w:tcW w:w="4148" w:type="dxa"/>
+            <w:tcBorders>
+              <w:top w:val="single" w:sz="4" w:space="0" w:color="auto"/>
+              <w:left w:val="single" w:sz="4" w:space="0" w:color="auto"/>
+              <w:bottom w:val="single" w:sz="4" w:space="0" w:color="auto"/>
+              <w:right w:val="single" w:sz="4" w:space="0" w:color="auto"/>
+            </w:tcBorders>
+            <w:hideMark/>
+          </w:tcPr>
+          <w:p>
+            <w:r>
+              <w:t>Medium</w:t>
+            </w:r>
+          </w:p>
+        </w:tc>
+      </w:tr>
+      <w:tr>
+        <w:tc>
+          <w:tcPr>
+            <w:tcW w:w="4148" w:type="dxa"/>
+            <w:tcBorders>
+              <w:top w:val="single" w:sz="4" w:space="0" w:color="auto"/>
+              <w:left w:val="single" w:sz="4" w:space="0" w:color="auto"/>
+              <w:bottom w:val="single" w:sz="4" w:space="0" w:color="auto"/>
+              <w:right w:val="single" w:sz="4" w:space="0" w:color="auto"/>
+            </w:tcBorders>
+            <w:hideMark/>
+          </w:tcPr>
+          <w:p>
+            <w:pPr>
+              <w:rPr>
+                <w:rFonts w:ascii="inherit" w:hAnsi="inherit"/>
+                <w:color w:val="212121"/>
+              </w:rPr>
+            </w:pPr>
+            <w:r>
+              <w:rPr>
+                <w:rFonts w:hint="eastAsia"/>
+              </w:rPr>
+              <w:t>C</w:t>
+            </w:r>
+            <w:r>
+              <w:t>lassify the</w:t>
+            </w:r>
+            <w:r>
+              <w:t xml:space="preserve"> task</w:t>
+            </w:r>
+          </w:p>
+        </w:tc>
+        <w:tc>
+          <w:tcPr>
+            <w:tcW w:w="4148" w:type="dxa"/>
+            <w:tcBorders>
+              <w:top w:val="single" w:sz="4" w:space="0" w:color="auto"/>
+              <w:left w:val="single" w:sz="4" w:space="0" w:color="auto"/>
+              <w:bottom w:val="single" w:sz="4" w:space="0" w:color="auto"/>
+              <w:right w:val="single" w:sz="4" w:space="0" w:color="auto"/>
+            </w:tcBorders>
+            <w:hideMark/>
+          </w:tcPr>
+          <w:p>
+            <w:pPr>
+              <w:tabs>
+                <w:tab w:val="left" w:pos="3240"/>
+              </w:tabs>
+              <w:rPr>
+                <w:rFonts w:hint="eastAsia"/>
+              </w:rPr>
+            </w:pPr>
+            <w:r>
+              <w:t>Medium</w:t>
+            </w:r>
+          </w:p>
+        </w:tc>
+      </w:tr>
+    </w:tbl>
+    <w:p>
+      <w:pPr>
+        <w:pStyle w:val="a8"/>
+        <w:numPr>
+          <w:ilvl w:val="0"/>
+          <w:numId w:val="1"/>
+        </w:numPr>
+        <w:spacing w:line="480" w:lineRule="auto"/>
+        <w:ind w:leftChars="0" w:left="482" w:hanging="482"/>
+        <w:outlineLvl w:val="0"/>
+        <w:rPr>
+          <w:rFonts w:ascii="Times New Roman" w:eastAsia="標楷體" w:hAnsi="Times New Roman"/>
+          <w:b/>
+          <w:bCs/>
+          <w:color w:val="000000"/>
+          <w:sz w:val="32"/>
+          <w:szCs w:val="32"/>
+        </w:rPr>
+      </w:pPr>
+      <w:r>
+        <w:rPr>
+          <w:rFonts w:ascii="Times New Roman" w:eastAsia="標楷體" w:hAnsi="Times New Roman"/>
+          <w:b/>
+        </w:rPr>
+        <w:t xml:space="preserve"> </w:t>
+      </w:r>
+      <w:r>
+        <w:rPr>
+          <w:rFonts w:ascii="Times New Roman" w:eastAsia="標楷體" w:hAnsi="Times New Roman"/>
+          <w:b/>
+          <w:sz w:val="32"/>
+          <w:szCs w:val="32"/>
+        </w:rPr>
+        <w:t>Use Cases</w:t>
+      </w:r>
+      <w:r>
+        <w:rPr>
+          <w:rFonts w:ascii="Times New Roman" w:eastAsia="標楷體" w:hAnsi="Times New Roman"/>
+          <w:b/>
+          <w:bCs/>
+          <w:color w:val="000000"/>
+          <w:sz w:val="32"/>
+          <w:szCs w:val="32"/>
+        </w:rPr>
+        <w:t xml:space="preserve">: </w:t>
       </w:r>
     </w:p>
     <w:p>
       <w:pPr>
+        <w:widowControl/>
+      </w:pPr>
+      <w:r>
+        <w:br w:type="page"/>
+      </w:r>
+    </w:p>
+    <w:p>
+      <w:pPr>
         <w:pStyle w:val="a8"/>
-        <w:widowControl/>
         <w:numPr>
           <w:ilvl w:val="0"/>
-          <w:numId w:val="3"/>
+          <w:numId w:val="1"/>
         </w:numPr>
-        <w:ind w:leftChars="0" w:left="766" w:hanging="284"/>
-        <w:contextualSpacing/>
-        <w:rPr>
-          <w:rFonts w:ascii="Times New Roman" w:eastAsia="標楷體" w:hAnsi="Times New Roman"/>
-        </w:rPr>
-      </w:pPr>
-      <w:r>
-        <w:rPr>
-          <w:rFonts w:ascii="Times New Roman" w:eastAsia="標楷體" w:hAnsi="Times New Roman" w:hint="eastAsia"/>
-        </w:rPr>
-        <w:t>Abnormal detection</w:t>
-      </w:r>
-      <w:r>
-        <w:rPr>
-          <w:rFonts w:ascii="Times New Roman" w:eastAsia="標楷體" w:hAnsi="Times New Roman" w:hint="eastAsia"/>
-        </w:rPr>
-        <w:t>：</w:t>
+        <w:spacing w:line="480" w:lineRule="auto"/>
+        <w:ind w:leftChars="0" w:left="482" w:hanging="482"/>
+        <w:outlineLvl w:val="0"/>
+        <w:rPr>
+          <w:rFonts w:ascii="Times New Roman" w:eastAsia="標楷體" w:hAnsi="Times New Roman"/>
+          <w:b/>
+          <w:sz w:val="32"/>
+        </w:rPr>
+      </w:pPr>
+      <w:r>
+        <w:rPr>
+          <w:rFonts w:ascii="Times New Roman" w:eastAsia="標楷體" w:hAnsi="Times New Roman"/>
+          <w:b/>
+          <w:sz w:val="32"/>
+        </w:rPr>
+        <w:lastRenderedPageBreak/>
+        <w:t>Use</w:t>
+      </w:r>
+      <w:r>
+        <w:rPr>
+          <w:rFonts w:ascii="Times New Roman" w:eastAsia="標楷體" w:hAnsi="Times New Roman" w:hint="eastAsia"/>
+          <w:b/>
+          <w:sz w:val="32"/>
+        </w:rPr>
+        <w:t>Case Diagram</w:t>
       </w:r>
     </w:p>
     <w:p>
-      <w:pPr>
-        <w:pStyle w:val="a8"/>
-        <w:widowControl/>
-        <w:numPr>
-          <w:ilvl w:val="0"/>
-          <w:numId w:val="2"/>
-        </w:numPr>
-        <w:ind w:leftChars="0"/>
-        <w:contextualSpacing/>
-        <w:rPr>
-          <w:rFonts w:ascii="Times New Roman" w:eastAsia="標楷體" w:hAnsi="Times New Roman"/>
-        </w:rPr>
-      </w:pPr>
-      <w:r>
-        <w:rPr>
-          <w:rFonts w:ascii="Times New Roman" w:eastAsia="標楷體" w:hAnsi="Times New Roman" w:hint="eastAsia"/>
-        </w:rPr>
-        <w:t>快速點擊</w:t>
-      </w:r>
+      <w:r>
+        <w:rPr>
+          <w:noProof/>
+        </w:rPr>
+        <w:drawing>
+          <wp:inline distT="0" distB="0" distL="0" distR="0">
+            <wp:extent cx="5274310" cy="6758700"/>
+            <wp:effectExtent l="0" t="0" r="2540" b="4445"/>
+            <wp:docPr id="1" name="圖片 1" descr="https://documents.lucidchart.com/documents/e96b9b93-a4d6-47a2-be74-6c9a26da98c3/pages/0_0?a=341&amp;x=301&amp;y=10&amp;w=858&amp;h=1100&amp;store=1&amp;accept=image%2F*&amp;auth=LCA%20076db41bdbdcac31a40a20505bfb7d359aa8b975-ts%3D1553508465"/>
+            <wp:cNvGraphicFramePr>
+              <a:graphicFrameLocks xmlns:a="http://schemas.openxmlformats.org/drawingml/2006/main" noChangeAspect="1"/>
+            </wp:cNvGraphicFramePr>
+            <a:graphic xmlns:a="http://schemas.openxmlformats.org/drawingml/2006/main">
+              <a:graphicData uri="http://schemas.openxmlformats.org/drawingml/2006/picture">
+                <pic:pic xmlns:pic="http://schemas.openxmlformats.org/drawingml/2006/picture">
+                  <pic:nvPicPr>
+                    <pic:cNvPr id="0" name="Picture 1" descr="https://documents.lucidchart.com/documents/e96b9b93-a4d6-47a2-be74-6c9a26da98c3/pages/0_0?a=341&amp;x=301&amp;y=10&amp;w=858&amp;h=1100&amp;store=1&amp;accept=image%2F*&amp;auth=LCA%20076db41bdbdcac31a40a20505bfb7d359aa8b975-ts%3D1553508465"/>
+                    <pic:cNvPicPr>
+                      <a:picLocks noChangeAspect="1" noChangeArrowheads="1"/>
+                    </pic:cNvPicPr>
+                  </pic:nvPicPr>
+                  <pic:blipFill>
+                    <a:blip r:embed="rId7">
+                      <a:extLst>
+                        <a:ext uri="{28A0092B-C50C-407E-A947-70E740481C1C}">
+                          <a14:useLocalDpi xmlns:a14="http://schemas.microsoft.com/office/drawing/2010/main" val="0"/>
+                        </a:ext>
+                      </a:extLst>
+                    </a:blip>
+                    <a:srcRect/>
+                    <a:stretch>
+                      <a:fillRect/>
+                    </a:stretch>
+                  </pic:blipFill>
+                  <pic:spPr bwMode="auto">
+                    <a:xfrm>
+                      <a:off x="0" y="0"/>
+                      <a:ext cx="5274310" cy="6758700"/>
+                    </a:xfrm>
+                    <a:prstGeom prst="rect">
+                      <a:avLst/>
+                    </a:prstGeom>
+                    <a:noFill/>
+                    <a:ln>
+                      <a:noFill/>
+                    </a:ln>
+                  </pic:spPr>
+                </pic:pic>
+              </a:graphicData>
+            </a:graphic>
+          </wp:inline>
+        </w:drawing>
+      </w:r>
+      <w:bookmarkStart w:id="1" w:name="_GoBack"/>
+      <w:bookmarkEnd w:id="1"/>
     </w:p>
     <w:p>
       <w:pPr>
-        <w:pStyle w:val="a8"/>
-        <w:widowControl/>
-        <w:numPr>
-          <w:ilvl w:val="0"/>
-          <w:numId w:val="2"/>
-        </w:numPr>
-        <w:ind w:leftChars="0"/>
-        <w:contextualSpacing/>
-        <w:rPr>
-          <w:rFonts w:ascii="Times New Roman" w:eastAsia="標楷體" w:hAnsi="Times New Roman"/>
-        </w:rPr>
-      </w:pPr>
-      <w:r>
-        <w:rPr>
-          <w:rFonts w:ascii="Times New Roman" w:eastAsia="標楷體" w:hAnsi="Times New Roman" w:hint="eastAsia"/>
-        </w:rPr>
-        <w:t>翻轉</w:t>
-      </w:r>
-    </w:p>
-    <w:p>
-      <w:pPr>
-        <w:pStyle w:val="a8"/>
-        <w:widowControl/>
-        <w:numPr>
-          <w:ilvl w:val="0"/>
-          <w:numId w:val="2"/>
-        </w:numPr>
-        <w:ind w:leftChars="0"/>
-        <w:contextualSpacing/>
-        <w:rPr>
-          <w:rFonts w:ascii="Times New Roman" w:eastAsia="標楷體" w:hAnsi="Times New Roman"/>
-        </w:rPr>
-      </w:pPr>
-      <w:r>
-        <w:rPr>
-          <w:rFonts w:ascii="Times New Roman" w:eastAsia="標楷體" w:hAnsi="Times New Roman" w:hint="eastAsia"/>
-        </w:rPr>
-        <w:t>輸入標點符號</w:t>
-      </w:r>
-    </w:p>
-    <w:p>
-      <w:pPr>
-        <w:pStyle w:val="a8"/>
-        <w:widowControl/>
-        <w:numPr>
-          <w:ilvl w:val="0"/>
-          <w:numId w:val="2"/>
-        </w:numPr>
-        <w:ind w:leftChars="0"/>
-        <w:contextualSpacing/>
-        <w:rPr>
-          <w:rFonts w:ascii="Times New Roman" w:eastAsia="標楷體" w:hAnsi="Times New Roman"/>
-        </w:rPr>
-      </w:pPr>
-      <w:r>
-        <w:rPr>
-          <w:rFonts w:ascii="Times New Roman" w:eastAsia="標楷體" w:hAnsi="Times New Roman" w:hint="eastAsia"/>
-        </w:rPr>
-        <w:t>輸入上</w:t>
-      </w:r>
-      <w:r>
-        <w:rPr>
-          <w:rFonts w:ascii="Times New Roman" w:eastAsia="標楷體" w:hAnsi="Times New Roman" w:hint="eastAsia"/>
-        </w:rPr>
-        <w:t>/</w:t>
-      </w:r>
-      <w:r>
-        <w:rPr>
-          <w:rFonts w:ascii="Times New Roman" w:eastAsia="標楷體" w:hAnsi="Times New Roman" w:hint="eastAsia"/>
-        </w:rPr>
-        <w:t>下現值</w:t>
-      </w:r>
-    </w:p>
-    <w:p>
-      <w:pPr>
-        <w:pStyle w:val="a8"/>
-        <w:widowControl/>
-        <w:numPr>
-          <w:ilvl w:val="0"/>
-          <w:numId w:val="2"/>
-        </w:numPr>
-        <w:ind w:leftChars="0"/>
-        <w:contextualSpacing/>
-        <w:rPr>
-          <w:rFonts w:ascii="Times New Roman" w:eastAsia="標楷體" w:hAnsi="Times New Roman"/>
-        </w:rPr>
-      </w:pPr>
-      <w:r>
-        <w:rPr>
-          <w:rFonts w:ascii="Times New Roman" w:eastAsia="標楷體" w:hAnsi="Times New Roman" w:hint="eastAsia"/>
-        </w:rPr>
-        <w:t>輸入</w:t>
-      </w:r>
-      <w:r>
-        <w:rPr>
-          <w:rFonts w:ascii="Times New Roman" w:eastAsia="標楷體" w:hAnsi="Times New Roman" w:hint="eastAsia"/>
-        </w:rPr>
-        <w:t xml:space="preserve"> NULL</w:t>
-      </w:r>
-    </w:p>
-    <w:p>
-      <w:bookmarkStart w:id="1" w:name="_GoBack"/>
-      <w:bookmarkEnd w:id="1"/>
+        <w:rPr>
+          <w:rFonts w:hint="eastAsia"/>
+        </w:rPr>
+      </w:pPr>
     </w:p>
     <w:sectPr>
       <w:pgSz w:w="11906" w:h="16838"/>
@@ -1335,6 +1720,120 @@
 <file path=word/numbering.xml><?xml version="1.0" encoding="utf-8"?>
 <w:numbering xmlns:wpc="http://schemas.microsoft.com/office/word/2010/wordprocessingCanvas" xmlns:cx="http://schemas.microsoft.com/office/drawing/2014/chartex" xmlns:mc="http://schemas.openxmlformats.org/markup-compatibility/2006" xmlns:o="urn:schemas-microsoft-com:office:office" xmlns:r="http://schemas.openxmlformats.org/officeDocument/2006/relationships" xmlns:m="http://schemas.openxmlformats.org/officeDocument/2006/math" xmlns:v="urn:schemas-microsoft-com:vml" xmlns:wp14="http://schemas.microsoft.com/office/word/2010/wordprocessingDrawing" xmlns:wp="http://schemas.openxmlformats.org/drawingml/2006/wordprocessingDrawing" xmlns:w10="urn:schemas-microsoft-com:office:word" xmlns:w="http://schemas.openxmlformats.org/wordprocessingml/2006/main" xmlns:w14="http://schemas.microsoft.com/office/word/2010/wordml" xmlns:w15="http://schemas.microsoft.com/office/word/2012/wordml" xmlns:w16se="http://schemas.microsoft.com/office/word/2015/wordml/symex" xmlns:wpg="http://schemas.microsoft.com/office/word/2010/wordprocessingGroup" xmlns:wpi="http://schemas.microsoft.com/office/word/2010/wordprocessingInk" xmlns:wne="http://schemas.microsoft.com/office/word/2006/wordml" xmlns:wps="http://schemas.microsoft.com/office/word/2010/wordprocessingShape" mc:Ignorable="w14 w15 w16se wp14">
   <w:abstractNum w:abstractNumId="0" w15:restartNumberingAfterBreak="0">
+    <w:nsid w:val="05C91C5D"/>
+    <w:multiLevelType w:val="hybridMultilevel"/>
+    <w:tmpl w:val="A39E7BA2"/>
+    <w:lvl w:ilvl="0" w:tplc="9A321620">
+      <w:start w:val="1"/>
+      <w:numFmt w:val="bullet"/>
+      <w:lvlText w:val=""/>
+      <w:lvlJc w:val="left"/>
+      <w:pPr>
+        <w:ind w:left="1331" w:hanging="480"/>
+      </w:pPr>
+      <w:rPr>
+        <w:rFonts w:ascii="Wingdings" w:hAnsi="Wingdings" w:hint="default"/>
+        <w:sz w:val="14"/>
+      </w:rPr>
+    </w:lvl>
+    <w:lvl w:ilvl="1" w:tplc="04090003" w:tentative="1">
+      <w:start w:val="1"/>
+      <w:numFmt w:val="bullet"/>
+      <w:lvlText w:val=""/>
+      <w:lvlJc w:val="left"/>
+      <w:pPr>
+        <w:ind w:left="1811" w:hanging="480"/>
+      </w:pPr>
+      <w:rPr>
+        <w:rFonts w:ascii="Wingdings" w:hAnsi="Wingdings" w:hint="default"/>
+      </w:rPr>
+    </w:lvl>
+    <w:lvl w:ilvl="2" w:tplc="04090005" w:tentative="1">
+      <w:start w:val="1"/>
+      <w:numFmt w:val="bullet"/>
+      <w:lvlText w:val=""/>
+      <w:lvlJc w:val="left"/>
+      <w:pPr>
+        <w:ind w:left="2291" w:hanging="480"/>
+      </w:pPr>
+      <w:rPr>
+        <w:rFonts w:ascii="Wingdings" w:hAnsi="Wingdings" w:hint="default"/>
+      </w:rPr>
+    </w:lvl>
+    <w:lvl w:ilvl="3" w:tplc="04090001" w:tentative="1">
+      <w:start w:val="1"/>
+      <w:numFmt w:val="bullet"/>
+      <w:lvlText w:val=""/>
+      <w:lvlJc w:val="left"/>
+      <w:pPr>
+        <w:ind w:left="2771" w:hanging="480"/>
+      </w:pPr>
+      <w:rPr>
+        <w:rFonts w:ascii="Wingdings" w:hAnsi="Wingdings" w:hint="default"/>
+      </w:rPr>
+    </w:lvl>
+    <w:lvl w:ilvl="4" w:tplc="04090003" w:tentative="1">
+      <w:start w:val="1"/>
+      <w:numFmt w:val="bullet"/>
+      <w:lvlText w:val=""/>
+      <w:lvlJc w:val="left"/>
+      <w:pPr>
+        <w:ind w:left="3251" w:hanging="480"/>
+      </w:pPr>
+      <w:rPr>
+        <w:rFonts w:ascii="Wingdings" w:hAnsi="Wingdings" w:hint="default"/>
+      </w:rPr>
+    </w:lvl>
+    <w:lvl w:ilvl="5" w:tplc="04090005" w:tentative="1">
+      <w:start w:val="1"/>
+      <w:numFmt w:val="bullet"/>
+      <w:lvlText w:val=""/>
+      <w:lvlJc w:val="left"/>
+      <w:pPr>
+        <w:ind w:left="3731" w:hanging="480"/>
+      </w:pPr>
+      <w:rPr>
+        <w:rFonts w:ascii="Wingdings" w:hAnsi="Wingdings" w:hint="default"/>
+      </w:rPr>
+    </w:lvl>
+    <w:lvl w:ilvl="6" w:tplc="04090001" w:tentative="1">
+      <w:start w:val="1"/>
+      <w:numFmt w:val="bullet"/>
+      <w:lvlText w:val=""/>
+      <w:lvlJc w:val="left"/>
+      <w:pPr>
+        <w:ind w:left="4211" w:hanging="480"/>
+      </w:pPr>
+      <w:rPr>
+        <w:rFonts w:ascii="Wingdings" w:hAnsi="Wingdings" w:hint="default"/>
+      </w:rPr>
+    </w:lvl>
+    <w:lvl w:ilvl="7" w:tplc="04090003" w:tentative="1">
+      <w:start w:val="1"/>
+      <w:numFmt w:val="bullet"/>
+      <w:lvlText w:val=""/>
+      <w:lvlJc w:val="left"/>
+      <w:pPr>
+        <w:ind w:left="4691" w:hanging="480"/>
+      </w:pPr>
+      <w:rPr>
+        <w:rFonts w:ascii="Wingdings" w:hAnsi="Wingdings" w:hint="default"/>
+      </w:rPr>
+    </w:lvl>
+    <w:lvl w:ilvl="8" w:tplc="04090005" w:tentative="1">
+      <w:start w:val="1"/>
+      <w:numFmt w:val="bullet"/>
+      <w:lvlText w:val=""/>
+      <w:lvlJc w:val="left"/>
+      <w:pPr>
+        <w:ind w:left="5171" w:hanging="480"/>
+      </w:pPr>
+      <w:rPr>
+        <w:rFonts w:ascii="Wingdings" w:hAnsi="Wingdings" w:hint="default"/>
+      </w:rPr>
+    </w:lvl>
+  </w:abstractNum>
+  <w:abstractNum w:abstractNumId="1" w15:restartNumberingAfterBreak="0">
     <w:nsid w:val="07B55127"/>
     <w:multiLevelType w:val="multilevel"/>
     <w:tmpl w:val="04A20904"/>
@@ -1455,7 +1954,7 @@
       </w:rPr>
     </w:lvl>
   </w:abstractNum>
-  <w:abstractNum w:abstractNumId="1" w15:restartNumberingAfterBreak="0">
+  <w:abstractNum w:abstractNumId="2" w15:restartNumberingAfterBreak="0">
     <w:nsid w:val="427244F9"/>
     <w:multiLevelType w:val="hybridMultilevel"/>
     <w:tmpl w:val="73E45398"/>
@@ -1541,7 +2040,7 @@
       </w:pPr>
     </w:lvl>
   </w:abstractNum>
-  <w:abstractNum w:abstractNumId="2" w15:restartNumberingAfterBreak="0">
+  <w:abstractNum w:abstractNumId="3" w15:restartNumberingAfterBreak="0">
     <w:nsid w:val="7BAE2183"/>
     <w:multiLevelType w:val="hybridMultilevel"/>
     <w:tmpl w:val="A2CC1B5E"/>
@@ -1655,13 +2154,16 @@
     </w:lvl>
   </w:abstractNum>
   <w:num w:numId="1">
-    <w:abstractNumId w:val="0"/>
+    <w:abstractNumId w:val="1"/>
   </w:num>
   <w:num w:numId="2">
+    <w:abstractNumId w:val="3"/>
+  </w:num>
+  <w:num w:numId="3">
     <w:abstractNumId w:val="2"/>
   </w:num>
-  <w:num w:numId="3">
-    <w:abstractNumId w:val="1"/>
+  <w:num w:numId="4">
+    <w:abstractNumId w:val="0"/>
   </w:num>
 </w:numbering>
 </file>
@@ -1835,7 +2337,7 @@
     <w:lsdException w:name="Table Web 2" w:semiHidden="1" w:unhideWhenUsed="1"/>
     <w:lsdException w:name="Table Web 3" w:semiHidden="1" w:unhideWhenUsed="1"/>
     <w:lsdException w:name="Balloon Text" w:semiHidden="1" w:unhideWhenUsed="1"/>
-    <w:lsdException w:name="Table Grid" w:uiPriority="39"/>
+    <w:lsdException w:name="Table Grid" w:uiPriority="59"/>
     <w:lsdException w:name="Table Theme" w:semiHidden="1" w:unhideWhenUsed="1"/>
     <w:lsdException w:name="Placeholder Text" w:semiHidden="1"/>
     <w:lsdException w:name="No Spacing" w:uiPriority="1" w:qFormat="1"/>
@@ -2064,7 +2566,6 @@
   <w:style w:type="character" w:default="1" w:styleId="a0">
     <w:name w:val="Default Paragraph Font"/>
     <w:uiPriority w:val="1"/>
-    <w:semiHidden/>
     <w:unhideWhenUsed/>
   </w:style>
   <w:style w:type="table" w:default="1" w:styleId="a1">
@@ -2151,7 +2652,7 @@
   <w:style w:type="table" w:styleId="a7">
     <w:name w:val="Table Grid"/>
     <w:basedOn w:val="a1"/>
-    <w:uiPriority w:val="39"/>
+    <w:uiPriority w:val="59"/>
     <w:rsid w:val="006A313E"/>
     <w:tblPr>
       <w:tblBorders>
@@ -2173,6 +2674,52 @@
     <w:pPr>
       <w:ind w:leftChars="200" w:left="480"/>
     </w:pPr>
+  </w:style>
+  <w:style w:type="paragraph" w:styleId="HTML">
+    <w:name w:val="HTML Preformatted"/>
+    <w:basedOn w:val="a"/>
+    <w:link w:val="HTML0"/>
+    <w:uiPriority w:val="99"/>
+    <w:unhideWhenUsed/>
+    <w:rsid w:val="00334B09"/>
+    <w:pPr>
+      <w:widowControl/>
+      <w:tabs>
+        <w:tab w:val="left" w:pos="916"/>
+        <w:tab w:val="left" w:pos="1832"/>
+        <w:tab w:val="left" w:pos="2748"/>
+        <w:tab w:val="left" w:pos="3664"/>
+        <w:tab w:val="left" w:pos="4580"/>
+        <w:tab w:val="left" w:pos="5496"/>
+        <w:tab w:val="left" w:pos="6412"/>
+        <w:tab w:val="left" w:pos="7328"/>
+        <w:tab w:val="left" w:pos="8244"/>
+        <w:tab w:val="left" w:pos="9160"/>
+        <w:tab w:val="left" w:pos="10076"/>
+        <w:tab w:val="left" w:pos="10992"/>
+        <w:tab w:val="left" w:pos="11908"/>
+        <w:tab w:val="left" w:pos="12824"/>
+        <w:tab w:val="left" w:pos="13740"/>
+        <w:tab w:val="left" w:pos="14656"/>
+      </w:tabs>
+    </w:pPr>
+    <w:rPr>
+      <w:rFonts w:ascii="細明體" w:eastAsia="細明體" w:hAnsi="細明體" w:cs="細明體"/>
+      <w:kern w:val="0"/>
+      <w:szCs w:val="24"/>
+    </w:rPr>
+  </w:style>
+  <w:style w:type="character" w:customStyle="1" w:styleId="HTML0">
+    <w:name w:val="HTML 預設格式 字元"/>
+    <w:basedOn w:val="a0"/>
+    <w:link w:val="HTML"/>
+    <w:uiPriority w:val="99"/>
+    <w:rsid w:val="00334B09"/>
+    <w:rPr>
+      <w:rFonts w:ascii="細明體" w:eastAsia="細明體" w:hAnsi="細明體" w:cs="細明體"/>
+      <w:kern w:val="0"/>
+      <w:szCs w:val="24"/>
+    </w:rPr>
   </w:style>
 </w:styles>
 </file>

</xml_diff>